<commit_message>
Mar.14 update review and learning plan
</commit_message>
<xml_diff>
--- a/Checklist/Mar.14_JDBC.docx
+++ b/Checklist/Mar.14_JDBC.docx
@@ -4,10 +4,7 @@
   <w:body>
     <w:p>
       <w:r>
-        <w:rPr>
-          <w:rFonts w:hint="eastAsia"/>
-        </w:rPr>
-        <w:t>JDBC</w:t>
+        <w:t>Checklist review today:</w:t>
       </w:r>
     </w:p>
     <w:p>
@@ -15,46 +12,204 @@
         <w:pStyle w:val="a3"/>
         <w:numPr>
           <w:ilvl w:val="0"/>
-          <w:numId w:val="1"/>
-        </w:numPr>
-        <w:ind w:leftChars="0"/>
-      </w:pPr>
-      <w:r>
-        <w:rPr>
-          <w:rFonts w:hint="eastAsia"/>
-        </w:rPr>
-        <w:t>s</w:t>
-      </w:r>
-      <w:r>
-        <w:t>oftware component interact between JAVA and Database.</w:t>
-      </w:r>
-    </w:p>
-    <w:p>
-      <w:pPr>
-        <w:pStyle w:val="a3"/>
-        <w:ind w:leftChars="0" w:left="960"/>
-        <w:rPr>
-          <w:rFonts w:hint="eastAsia"/>
-        </w:rPr>
-      </w:pPr>
+          <w:numId w:val="4"/>
+        </w:numPr>
+        <w:ind w:leftChars="0"/>
+      </w:pPr>
+      <w:r>
+        <w:rPr>
+          <w:rFonts w:hint="eastAsia"/>
+        </w:rPr>
+        <w:t>Tr</w:t>
+      </w:r>
+      <w:r>
+        <w:t>ansaction</w:t>
+      </w:r>
+    </w:p>
+    <w:p>
+      <w:pPr>
+        <w:pStyle w:val="a3"/>
+        <w:numPr>
+          <w:ilvl w:val="1"/>
+          <w:numId w:val="4"/>
+        </w:numPr>
+        <w:ind w:leftChars="0"/>
+      </w:pPr>
+      <w:r>
+        <w:rPr>
+          <w:kern w:val="0"/>
+        </w:rPr>
+        <w:t>an action, or a series of actions</w:t>
+      </w:r>
+      <w:r>
+        <w:rPr>
+          <w:kern w:val="0"/>
+        </w:rPr>
+        <w:t xml:space="preserve"> following ACID principle.</w:t>
+      </w:r>
+    </w:p>
+    <w:p>
+      <w:pPr>
+        <w:pStyle w:val="a3"/>
+        <w:numPr>
+          <w:ilvl w:val="1"/>
+          <w:numId w:val="6"/>
+        </w:numPr>
+        <w:ind w:leftChars="0"/>
+        <w:jc w:val="both"/>
+      </w:pPr>
+      <w:r>
+        <w:t>Atomicity</w:t>
+      </w:r>
+    </w:p>
+    <w:p>
+      <w:pPr>
+        <w:pStyle w:val="a3"/>
+        <w:numPr>
+          <w:ilvl w:val="2"/>
+          <w:numId w:val="6"/>
+        </w:numPr>
+        <w:ind w:leftChars="0"/>
+        <w:jc w:val="both"/>
+      </w:pPr>
+      <w:r>
+        <w:t>all transactions are atomic</w:t>
+      </w:r>
+    </w:p>
+    <w:p>
+      <w:pPr>
+        <w:pStyle w:val="a3"/>
+        <w:numPr>
+          <w:ilvl w:val="2"/>
+          <w:numId w:val="6"/>
+        </w:numPr>
+        <w:ind w:leftChars="0"/>
+        <w:jc w:val="both"/>
+      </w:pPr>
+      <w:r>
+        <w:t>can’t be executed partially</w:t>
+      </w:r>
+    </w:p>
+    <w:p>
+      <w:pPr>
+        <w:pStyle w:val="a3"/>
+        <w:numPr>
+          <w:ilvl w:val="1"/>
+          <w:numId w:val="6"/>
+        </w:numPr>
+        <w:ind w:leftChars="0"/>
+        <w:jc w:val="both"/>
+      </w:pPr>
+      <w:r>
+        <w:t>Consistency</w:t>
+      </w:r>
+    </w:p>
+    <w:p>
+      <w:pPr>
+        <w:pStyle w:val="a3"/>
+        <w:numPr>
+          <w:ilvl w:val="2"/>
+          <w:numId w:val="6"/>
+        </w:numPr>
+        <w:ind w:leftChars="0"/>
+        <w:jc w:val="both"/>
+      </w:pPr>
+      <w:r>
+        <w:t xml:space="preserve">transactions take the database from one </w:t>
+      </w:r>
+      <w:r>
+        <w:rPr>
+          <w:u w:val="single"/>
+        </w:rPr>
+        <w:t>consistent state</w:t>
+      </w:r>
+      <w:r>
+        <w:t xml:space="preserve"> to another state</w:t>
+      </w:r>
+    </w:p>
+    <w:p>
+      <w:pPr>
+        <w:pStyle w:val="a3"/>
+        <w:numPr>
+          <w:ilvl w:val="1"/>
+          <w:numId w:val="6"/>
+        </w:numPr>
+        <w:ind w:leftChars="0"/>
+        <w:jc w:val="both"/>
+      </w:pPr>
+      <w:r>
+        <w:t>Isolation</w:t>
+      </w:r>
+    </w:p>
+    <w:p>
+      <w:pPr>
+        <w:pStyle w:val="a3"/>
+        <w:numPr>
+          <w:ilvl w:val="2"/>
+          <w:numId w:val="6"/>
+        </w:numPr>
+        <w:ind w:leftChars="0"/>
+        <w:jc w:val="both"/>
+      </w:pPr>
+      <w:r>
+        <w:t xml:space="preserve">a transaction is </w:t>
+      </w:r>
+      <w:r>
+        <w:rPr>
+          <w:u w:val="single"/>
+        </w:rPr>
+        <w:t>not visible</w:t>
+      </w:r>
+      <w:r>
+        <w:t xml:space="preserve"> to other transactions until it completes</w:t>
+      </w:r>
+    </w:p>
+    <w:p>
+      <w:pPr>
+        <w:pStyle w:val="a3"/>
+        <w:numPr>
+          <w:ilvl w:val="1"/>
+          <w:numId w:val="6"/>
+        </w:numPr>
+        <w:ind w:leftChars="0"/>
+        <w:jc w:val="both"/>
+      </w:pPr>
+      <w:r>
+        <w:t>Durability</w:t>
+      </w:r>
+    </w:p>
+    <w:p>
+      <w:pPr>
+        <w:pStyle w:val="a3"/>
+        <w:numPr>
+          <w:ilvl w:val="2"/>
+          <w:numId w:val="6"/>
+        </w:numPr>
+        <w:ind w:leftChars="0"/>
+        <w:jc w:val="both"/>
+      </w:pPr>
+      <w:r>
+        <w:t>once a transaction has completed, its changes are made permanent</w:t>
+      </w:r>
     </w:p>
     <w:p>
       <w:pPr>
         <w:pStyle w:val="a3"/>
         <w:numPr>
           <w:ilvl w:val="0"/>
-          <w:numId w:val="1"/>
-        </w:numPr>
-        <w:ind w:leftChars="0"/>
-      </w:pPr>
-      <w:r>
-        <w:rPr>
-          <w:rFonts w:hint="eastAsia"/>
-        </w:rPr>
-        <w:t>s</w:t>
-      </w:r>
-      <w:r>
-        <w:t>tep:</w:t>
+          <w:numId w:val="6"/>
+        </w:numPr>
+        <w:ind w:leftChars="0"/>
+        <w:jc w:val="both"/>
+      </w:pPr>
+      <w:r>
+        <w:rPr>
+          <w:rFonts w:hint="eastAsia"/>
+        </w:rPr>
+        <w:t>C</w:t>
+      </w:r>
+      <w:r>
+        <w:t>AP</w:t>
       </w:r>
     </w:p>
     <w:p>
@@ -62,106 +217,7 @@
         <w:pStyle w:val="a3"/>
         <w:numPr>
           <w:ilvl w:val="1"/>
-          <w:numId w:val="1"/>
-        </w:numPr>
-        <w:ind w:leftChars="0"/>
-      </w:pPr>
-      <w:r>
-        <w:rPr>
-          <w:rFonts w:hint="eastAsia"/>
-        </w:rPr>
-        <w:t>a</w:t>
-      </w:r>
-      <w:r>
-        <w:t>llocate connection object (for connecting database)</w:t>
-      </w:r>
-    </w:p>
-    <w:p>
-      <w:pPr>
-        <w:pStyle w:val="a3"/>
-        <w:numPr>
-          <w:ilvl w:val="1"/>
-          <w:numId w:val="1"/>
-        </w:numPr>
-        <w:ind w:leftChars="0"/>
-      </w:pPr>
-      <w:r>
-        <w:rPr>
-          <w:rFonts w:hint="eastAsia"/>
-        </w:rPr>
-        <w:t>a</w:t>
-      </w:r>
-      <w:r>
-        <w:t>llocate statement object (based on connection)</w:t>
-      </w:r>
-    </w:p>
-    <w:p>
-      <w:pPr>
-        <w:pStyle w:val="a3"/>
-        <w:numPr>
-          <w:ilvl w:val="1"/>
-          <w:numId w:val="1"/>
-        </w:numPr>
-        <w:ind w:leftChars="0"/>
-      </w:pPr>
-      <w:r>
-        <w:rPr>
-          <w:rFonts w:hint="eastAsia"/>
-        </w:rPr>
-        <w:t>w</w:t>
-      </w:r>
-      <w:r>
-        <w:t>rite sql query, execute query</w:t>
-      </w:r>
-    </w:p>
-    <w:p>
-      <w:pPr>
-        <w:pStyle w:val="a3"/>
-        <w:numPr>
-          <w:ilvl w:val="1"/>
-          <w:numId w:val="1"/>
-        </w:numPr>
-        <w:ind w:leftChars="0"/>
-      </w:pPr>
-      <w:r>
-        <w:rPr>
-          <w:rFonts w:hint="eastAsia"/>
-        </w:rPr>
-        <w:t>p</w:t>
-      </w:r>
-      <w:r>
-        <w:t>rocess the query result</w:t>
-      </w:r>
-    </w:p>
-    <w:p>
-      <w:pPr>
-        <w:pStyle w:val="a3"/>
-        <w:numPr>
-          <w:ilvl w:val="1"/>
-          <w:numId w:val="1"/>
-        </w:numPr>
-        <w:ind w:leftChars="0"/>
-      </w:pPr>
-      <w:r>
-        <w:rPr>
-          <w:rFonts w:hint="eastAsia"/>
-        </w:rPr>
-        <w:t>c</w:t>
-      </w:r>
-      <w:r>
-        <w:t>lose statement and connection object</w:t>
-      </w:r>
-      <w:r>
-        <w:t xml:space="preserve"> (free up resources)</w:t>
-      </w:r>
-    </w:p>
-    <w:p/>
-    <w:p>
-      <w:pPr>
-        <w:pStyle w:val="a3"/>
-        <w:numPr>
-          <w:ilvl w:val="0"/>
-          <w:numId w:val="1"/>
+          <w:numId w:val="7"/>
         </w:numPr>
         <w:ind w:leftChars="0"/>
       </w:pPr>
@@ -172,10 +228,394 @@
         <mc:AlternateContent>
           <mc:Choice Requires="wps">
             <w:drawing>
-              <wp:anchor distT="0" distB="0" distL="114300" distR="114300" simplePos="0" relativeHeight="251661312" behindDoc="0" locked="0" layoutInCell="1" allowOverlap="1" wp14:anchorId="1E7B9AD1" wp14:editId="21CC4B1F">
+              <wp:anchor distT="0" distB="0" distL="114300" distR="114300" simplePos="0" relativeHeight="251658240" behindDoc="0" locked="0" layoutInCell="1" allowOverlap="1" wp14:anchorId="6031770C" wp14:editId="6B13D1DF">
                 <wp:simplePos x="0" y="0"/>
                 <wp:positionH relativeFrom="column">
-                  <wp:posOffset>361950</wp:posOffset>
+                  <wp:posOffset>619125</wp:posOffset>
+                </wp:positionH>
+                <wp:positionV relativeFrom="paragraph">
+                  <wp:posOffset>152400</wp:posOffset>
+                </wp:positionV>
+                <wp:extent cx="95250" cy="161925"/>
+                <wp:effectExtent l="19050" t="19050" r="19050" b="47625"/>
+                <wp:wrapNone/>
+                <wp:docPr id="40" name="箭號: 上-下雙向 40"/>
+                <wp:cNvGraphicFramePr/>
+                <a:graphic xmlns:a="http://schemas.openxmlformats.org/drawingml/2006/main">
+                  <a:graphicData uri="http://schemas.microsoft.com/office/word/2010/wordprocessingShape">
+                    <wps:wsp>
+                      <wps:cNvSpPr/>
+                      <wps:spPr>
+                        <a:xfrm>
+                          <a:off x="0" y="0"/>
+                          <a:ext cx="95250" cy="161925"/>
+                        </a:xfrm>
+                        <a:prstGeom prst="upDownArrow">
+                          <a:avLst/>
+                        </a:prstGeom>
+                      </wps:spPr>
+                      <wps:style>
+                        <a:lnRef idx="2">
+                          <a:schemeClr val="accent1">
+                            <a:shade val="50000"/>
+                          </a:schemeClr>
+                        </a:lnRef>
+                        <a:fillRef idx="1">
+                          <a:schemeClr val="accent1"/>
+                        </a:fillRef>
+                        <a:effectRef idx="0">
+                          <a:schemeClr val="accent1"/>
+                        </a:effectRef>
+                        <a:fontRef idx="minor">
+                          <a:schemeClr val="lt1"/>
+                        </a:fontRef>
+                      </wps:style>
+                      <wps:bodyPr rot="0" spcFirstLastPara="0" vertOverflow="clip" horzOverflow="clip" vert="horz" wrap="square" lIns="91440" tIns="45720" rIns="91440" bIns="45720" numCol="1" spcCol="0" rtlCol="0" fromWordArt="0" anchor="ctr" anchorCtr="0" forceAA="0" compatLnSpc="1">
+                        <a:prstTxWarp prst="textNoShape">
+                          <a:avLst/>
+                        </a:prstTxWarp>
+                        <a:noAutofit/>
+                      </wps:bodyPr>
+                    </wps:wsp>
+                  </a:graphicData>
+                </a:graphic>
+                <wp14:sizeRelH relativeFrom="page">
+                  <wp14:pctWidth>0</wp14:pctWidth>
+                </wp14:sizeRelH>
+                <wp14:sizeRelV relativeFrom="page">
+                  <wp14:pctHeight>0</wp14:pctHeight>
+                </wp14:sizeRelV>
+              </wp:anchor>
+            </w:drawing>
+          </mc:Choice>
+          <mc:Fallback>
+            <w:pict>
+              <v:shapetype w14:anchorId="20C600DC" id="_x0000_t70" coordsize="21600,21600" o:spt="70" adj="5400,4320" path="m10800,l21600@0@3@0@3@2,21600@2,10800,21600,0@2@1@2@1@0,0@0xe">
+                <v:stroke joinstyle="miter"/>
+                <v:formulas>
+                  <v:f eqn="val #1"/>
+                  <v:f eqn="val #0"/>
+                  <v:f eqn="sum 21600 0 #1"/>
+                  <v:f eqn="sum 21600 0 #0"/>
+                  <v:f eqn="prod #1 #0 10800"/>
+                  <v:f eqn="sum #1 0 @4"/>
+                  <v:f eqn="sum 21600 0 @5"/>
+                </v:formulas>
+                <v:path o:connecttype="custom" o:connectlocs="10800,0;0,@0;@1,10800;0,@2;10800,21600;21600,@2;@3,10800;21600,@0" o:connectangles="270,180,180,180,90,0,0,0" textboxrect="@1,@5,@3,@6"/>
+                <v:handles>
+                  <v:h position="#0,#1" xrange="0,10800" yrange="0,10800"/>
+                </v:handles>
+              </v:shapetype>
+              <v:shape id="箭號: 上-下雙向 40" o:spid="_x0000_s1026" type="#_x0000_t70" style="position:absolute;margin-left:48.75pt;margin-top:12pt;width:7.5pt;height:12.75pt;z-index:251658240;visibility:visible;mso-wrap-style:square;mso-width-percent:0;mso-height-percent:0;mso-wrap-distance-left:9pt;mso-wrap-distance-top:0;mso-wrap-distance-right:9pt;mso-wrap-distance-bottom:0;mso-position-horizontal:absolute;mso-position-horizontal-relative:text;mso-position-vertical:absolute;mso-position-vertical-relative:text;mso-width-percent:0;mso-height-percent:0;mso-width-relative:page;mso-height-relative:page;v-text-anchor:middle" o:gfxdata="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" adj=",6353" fillcolor="#4472c4 [3204]" strokecolor="#1f3763 [1604]" strokeweight="1pt"/>
+            </w:pict>
+          </mc:Fallback>
+        </mc:AlternateContent>
+      </w:r>
+      <w:r>
+        <w:t xml:space="preserve">Consistency: all clients always have the </w:t>
+      </w:r>
+      <w:r>
+        <w:rPr>
+          <w:u w:val="single"/>
+        </w:rPr>
+        <w:t>same view</w:t>
+      </w:r>
+      <w:r>
+        <w:t xml:space="preserve"> of data</w:t>
+      </w:r>
+    </w:p>
+    <w:p>
+      <w:pPr>
+        <w:pStyle w:val="a3"/>
+        <w:numPr>
+          <w:ilvl w:val="1"/>
+          <w:numId w:val="7"/>
+        </w:numPr>
+        <w:ind w:leftChars="0"/>
+        <w:jc w:val="both"/>
+      </w:pPr>
+      <w:r>
+        <w:t>Availability: each client can</w:t>
+      </w:r>
+      <w:r>
+        <w:rPr>
+          <w:u w:val="single"/>
+        </w:rPr>
+        <w:t xml:space="preserve"> always read and write</w:t>
+      </w:r>
+    </w:p>
+    <w:p>
+      <w:pPr>
+        <w:pStyle w:val="a3"/>
+        <w:numPr>
+          <w:ilvl w:val="1"/>
+          <w:numId w:val="7"/>
+        </w:numPr>
+        <w:ind w:leftChars="0"/>
+        <w:jc w:val="both"/>
+      </w:pPr>
+      <w:r>
+        <w:t xml:space="preserve">Partition Tolerance: the system works </w:t>
+      </w:r>
+      <w:r>
+        <w:rPr>
+          <w:u w:val="single"/>
+        </w:rPr>
+        <w:t>despite physical network partitions</w:t>
+      </w:r>
+    </w:p>
+    <w:p>
+      <w:pPr>
+        <w:pStyle w:val="a3"/>
+        <w:ind w:leftChars="0" w:left="1440"/>
+        <w:jc w:val="both"/>
+        <w:rPr>
+          <w:rFonts w:hint="eastAsia"/>
+        </w:rPr>
+      </w:pPr>
+    </w:p>
+    <w:p>
+      <w:pPr>
+        <w:pStyle w:val="a3"/>
+        <w:numPr>
+          <w:ilvl w:val="1"/>
+          <w:numId w:val="7"/>
+        </w:numPr>
+        <w:ind w:leftChars="0"/>
+        <w:jc w:val="both"/>
+      </w:pPr>
+      <w:r>
+        <w:t>CP: redis, MongoDB</w:t>
+      </w:r>
+    </w:p>
+    <w:p>
+      <w:pPr>
+        <w:pStyle w:val="a3"/>
+        <w:numPr>
+          <w:ilvl w:val="1"/>
+          <w:numId w:val="7"/>
+        </w:numPr>
+        <w:ind w:leftChars="0"/>
+        <w:jc w:val="both"/>
+      </w:pPr>
+      <w:r>
+        <w:t>AP: Cassandra</w:t>
+      </w:r>
+    </w:p>
+    <w:p>
+      <w:pPr>
+        <w:pStyle w:val="a3"/>
+        <w:ind w:leftChars="0" w:left="1440"/>
+        <w:jc w:val="both"/>
+        <w:rPr>
+          <w:rFonts w:hint="eastAsia"/>
+        </w:rPr>
+      </w:pPr>
+    </w:p>
+    <w:p>
+      <w:pPr>
+        <w:rPr>
+          <w:rFonts w:hint="eastAsia"/>
+        </w:rPr>
+      </w:pPr>
+    </w:p>
+    <w:p>
+      <w:pPr>
+        <w:rPr>
+          <w:rFonts w:hint="eastAsia"/>
+        </w:rPr>
+      </w:pPr>
+      <w:r>
+        <w:t>New things learned today:</w:t>
+      </w:r>
+    </w:p>
+    <w:p>
+      <w:pPr>
+        <w:pStyle w:val="a3"/>
+        <w:numPr>
+          <w:ilvl w:val="0"/>
+          <w:numId w:val="3"/>
+        </w:numPr>
+        <w:ind w:leftChars="0"/>
+      </w:pPr>
+      <w:r>
+        <w:rPr>
+          <w:rFonts w:hint="eastAsia"/>
+        </w:rPr>
+        <w:t>JDBC</w:t>
+      </w:r>
+    </w:p>
+    <w:p>
+      <w:pPr>
+        <w:pStyle w:val="a3"/>
+        <w:numPr>
+          <w:ilvl w:val="0"/>
+          <w:numId w:val="1"/>
+        </w:numPr>
+        <w:ind w:leftChars="0"/>
+      </w:pPr>
+      <w:r>
+        <w:rPr>
+          <w:rFonts w:hint="eastAsia"/>
+        </w:rPr>
+        <w:t>s</w:t>
+      </w:r>
+      <w:r>
+        <w:t xml:space="preserve">oftware </w:t>
+      </w:r>
+      <w:proofErr w:type="gramStart"/>
+      <w:r>
+        <w:t>component</w:t>
+      </w:r>
+      <w:proofErr w:type="gramEnd"/>
+      <w:r>
+        <w:t xml:space="preserve"> interact between JAVA and Database.</w:t>
+      </w:r>
+    </w:p>
+    <w:p>
+      <w:pPr>
+        <w:pStyle w:val="a3"/>
+        <w:ind w:leftChars="0" w:left="960"/>
+      </w:pPr>
+    </w:p>
+    <w:p>
+      <w:pPr>
+        <w:pStyle w:val="a3"/>
+        <w:numPr>
+          <w:ilvl w:val="0"/>
+          <w:numId w:val="1"/>
+        </w:numPr>
+        <w:ind w:leftChars="0"/>
+      </w:pPr>
+      <w:r>
+        <w:rPr>
+          <w:rFonts w:hint="eastAsia"/>
+        </w:rPr>
+        <w:t>s</w:t>
+      </w:r>
+      <w:r>
+        <w:t>tep:</w:t>
+      </w:r>
+    </w:p>
+    <w:p>
+      <w:pPr>
+        <w:pStyle w:val="a3"/>
+        <w:numPr>
+          <w:ilvl w:val="1"/>
+          <w:numId w:val="1"/>
+        </w:numPr>
+        <w:ind w:leftChars="0"/>
+      </w:pPr>
+      <w:r>
+        <w:rPr>
+          <w:rFonts w:hint="eastAsia"/>
+        </w:rPr>
+        <w:t>a</w:t>
+      </w:r>
+      <w:r>
+        <w:t>llocate connection object (for connecting database)</w:t>
+      </w:r>
+    </w:p>
+    <w:p>
+      <w:pPr>
+        <w:pStyle w:val="a3"/>
+        <w:numPr>
+          <w:ilvl w:val="1"/>
+          <w:numId w:val="1"/>
+        </w:numPr>
+        <w:ind w:leftChars="0"/>
+      </w:pPr>
+      <w:r>
+        <w:rPr>
+          <w:rFonts w:hint="eastAsia"/>
+        </w:rPr>
+        <w:t>a</w:t>
+      </w:r>
+      <w:r>
+        <w:t>llocate statement object (based on connection)</w:t>
+      </w:r>
+    </w:p>
+    <w:p>
+      <w:pPr>
+        <w:pStyle w:val="a3"/>
+        <w:numPr>
+          <w:ilvl w:val="1"/>
+          <w:numId w:val="1"/>
+        </w:numPr>
+        <w:ind w:leftChars="0"/>
+      </w:pPr>
+      <w:r>
+        <w:rPr>
+          <w:rFonts w:hint="eastAsia"/>
+        </w:rPr>
+        <w:t>w</w:t>
+      </w:r>
+      <w:r>
+        <w:t>rite sql query, execute query</w:t>
+      </w:r>
+    </w:p>
+    <w:p>
+      <w:pPr>
+        <w:pStyle w:val="a3"/>
+        <w:numPr>
+          <w:ilvl w:val="1"/>
+          <w:numId w:val="1"/>
+        </w:numPr>
+        <w:ind w:leftChars="0"/>
+      </w:pPr>
+      <w:r>
+        <w:rPr>
+          <w:rFonts w:hint="eastAsia"/>
+        </w:rPr>
+        <w:t>p</w:t>
+      </w:r>
+      <w:r>
+        <w:t>rocess the query result</w:t>
+      </w:r>
+    </w:p>
+    <w:p>
+      <w:pPr>
+        <w:pStyle w:val="a3"/>
+        <w:numPr>
+          <w:ilvl w:val="1"/>
+          <w:numId w:val="1"/>
+        </w:numPr>
+        <w:ind w:leftChars="0"/>
+      </w:pPr>
+      <w:r>
+        <w:rPr>
+          <w:rFonts w:hint="eastAsia"/>
+        </w:rPr>
+        <w:t>c</w:t>
+      </w:r>
+      <w:r>
+        <w:t>lose statement and connection object</w:t>
+      </w:r>
+      <w:r>
+        <w:t xml:space="preserve"> (free up resources)</w:t>
+      </w:r>
+    </w:p>
+    <w:p/>
+    <w:p>
+      <w:pPr>
+        <w:pStyle w:val="a3"/>
+        <w:numPr>
+          <w:ilvl w:val="0"/>
+          <w:numId w:val="1"/>
+        </w:numPr>
+        <w:ind w:leftChars="0"/>
+      </w:pPr>
+      <w:r>
+        <w:rPr>
+          <w:noProof/>
+        </w:rPr>
+        <mc:AlternateContent>
+          <mc:Choice Requires="wps">
+            <w:drawing>
+              <wp:anchor distT="0" distB="0" distL="114300" distR="114300" simplePos="0" relativeHeight="251661312" behindDoc="0" locked="0" layoutInCell="1" allowOverlap="1" wp14:anchorId="1E7B9AD1" wp14:editId="1BEB18F8">
+                <wp:simplePos x="0" y="0"/>
+                <wp:positionH relativeFrom="column">
+                  <wp:posOffset>657225</wp:posOffset>
                 </wp:positionH>
                 <wp:positionV relativeFrom="paragraph">
                   <wp:posOffset>190500</wp:posOffset>
@@ -224,11 +664,11 @@
           </mc:Choice>
           <mc:Fallback>
             <w:pict>
-              <v:shapetype w14:anchorId="10F0A6F6" id="_x0000_t32" coordsize="21600,21600" o:spt="32" o:oned="t" path="m,l21600,21600e" filled="f">
+              <v:shapetype w14:anchorId="1F69DDEC" id="_x0000_t32" coordsize="21600,21600" o:spt="32" o:oned="t" path="m,l21600,21600e" filled="f">
                 <v:path arrowok="t" fillok="f" o:connecttype="none"/>
                 <o:lock v:ext="edit" shapetype="t"/>
               </v:shapetype>
-              <v:shape id="直線單箭頭接點 4" o:spid="_x0000_s1026" type="#_x0000_t32" style="position:absolute;margin-left:28.5pt;margin-top:15pt;width:0;height:40.5pt;z-index:251661312;visibility:visible;mso-wrap-style:square;mso-wrap-distance-left:9pt;mso-wrap-distance-top:0;mso-wrap-distance-right:9pt;mso-wrap-distance-bottom:0;mso-position-horizontal:absolute;mso-position-horizontal-relative:text;mso-position-vertical:absolute;mso-position-vertical-relative:text" o:gfxdata="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" strokecolor="#4472c4 [3204]" strokeweight=".5pt">
+              <v:shape id="直線單箭頭接點 4" o:spid="_x0000_s1026" type="#_x0000_t32" style="position:absolute;margin-left:51.75pt;margin-top:15pt;width:0;height:40.5pt;z-index:251661312;visibility:visible;mso-wrap-style:square;mso-wrap-distance-left:9pt;mso-wrap-distance-top:0;mso-wrap-distance-right:9pt;mso-wrap-distance-bottom:0;mso-position-horizontal:absolute;mso-position-horizontal-relative:text;mso-position-vertical:absolute;mso-position-vertical-relative:text" o:gfxdata="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" strokecolor="#4472c4 [3204]" strokeweight=".5pt">
                 <v:stroke endarrow="block" joinstyle="miter"/>
               </v:shape>
             </w:pict>
@@ -260,9 +700,6 @@
           <w:numId w:val="1"/>
         </w:numPr>
         <w:ind w:leftChars="0"/>
-        <w:rPr>
-          <w:rFonts w:hint="eastAsia"/>
-        </w:rPr>
       </w:pPr>
       <w:r>
         <w:rPr>
@@ -285,63 +722,76 @@
       </w:pPr>
       <w:r>
         <w:rPr>
+          <w:rFonts w:hint="eastAsia"/>
           <w:noProof/>
         </w:rPr>
+        <w:lastRenderedPageBreak/>
         <mc:AlternateContent>
           <mc:Choice Requires="wps">
             <w:drawing>
-              <wp:anchor distT="0" distB="0" distL="114300" distR="114300" simplePos="0" relativeHeight="251665408" behindDoc="0" locked="0" layoutInCell="1" allowOverlap="1" wp14:anchorId="21ABEFC0" wp14:editId="5144E40D">
+              <wp:anchor distT="0" distB="0" distL="114300" distR="114300" simplePos="0" relativeHeight="251660288" behindDoc="0" locked="0" layoutInCell="1" allowOverlap="1" wp14:anchorId="7648808C" wp14:editId="37DBED8A">
                 <wp:simplePos x="0" y="0"/>
                 <wp:positionH relativeFrom="column">
-                  <wp:posOffset>142875</wp:posOffset>
+                  <wp:posOffset>619125</wp:posOffset>
                 </wp:positionH>
                 <wp:positionV relativeFrom="paragraph">
-                  <wp:posOffset>123825</wp:posOffset>
+                  <wp:posOffset>208915</wp:posOffset>
                 </wp:positionV>
-                <wp:extent cx="9525" cy="1847850"/>
-                <wp:effectExtent l="0" t="0" r="28575" b="19050"/>
+                <wp:extent cx="76835" cy="942975"/>
+                <wp:effectExtent l="19050" t="19050" r="37465" b="47625"/>
                 <wp:wrapNone/>
-                <wp:docPr id="8" name="直線接點 8"/>
+                <wp:docPr id="3" name="箭號: 上-下雙向 3"/>
                 <wp:cNvGraphicFramePr/>
                 <a:graphic xmlns:a="http://schemas.openxmlformats.org/drawingml/2006/main">
                   <a:graphicData uri="http://schemas.microsoft.com/office/word/2010/wordprocessingShape">
                     <wps:wsp>
-                      <wps:cNvCnPr/>
+                      <wps:cNvSpPr/>
                       <wps:spPr>
                         <a:xfrm>
                           <a:off x="0" y="0"/>
-                          <a:ext cx="9525" cy="1847850"/>
+                          <a:ext cx="76835" cy="942975"/>
                         </a:xfrm>
-                        <a:prstGeom prst="line">
+                        <a:prstGeom prst="upDownArrow">
                           <a:avLst/>
                         </a:prstGeom>
                       </wps:spPr>
                       <wps:style>
-                        <a:lnRef idx="1">
-                          <a:schemeClr val="accent1"/>
+                        <a:lnRef idx="2">
+                          <a:schemeClr val="accent1">
+                            <a:shade val="50000"/>
+                          </a:schemeClr>
                         </a:lnRef>
-                        <a:fillRef idx="0">
+                        <a:fillRef idx="1">
                           <a:schemeClr val="accent1"/>
                         </a:fillRef>
                         <a:effectRef idx="0">
                           <a:schemeClr val="accent1"/>
                         </a:effectRef>
                         <a:fontRef idx="minor">
-                          <a:schemeClr val="tx1"/>
+                          <a:schemeClr val="lt1"/>
                         </a:fontRef>
                       </wps:style>
-                      <wps:bodyPr/>
+                      <wps:bodyPr rot="0" spcFirstLastPara="0" vertOverflow="overflow" horzOverflow="overflow" vert="horz" wrap="square" lIns="91440" tIns="45720" rIns="91440" bIns="45720" numCol="1" spcCol="0" rtlCol="0" fromWordArt="0" anchor="ctr" anchorCtr="0" forceAA="0" compatLnSpc="1">
+                        <a:prstTxWarp prst="textNoShape">
+                          <a:avLst/>
+                        </a:prstTxWarp>
+                        <a:noAutofit/>
+                      </wps:bodyPr>
                     </wps:wsp>
                   </a:graphicData>
                 </a:graphic>
+                <wp14:sizeRelH relativeFrom="margin">
+                  <wp14:pctWidth>0</wp14:pctWidth>
+                </wp14:sizeRelH>
+                <wp14:sizeRelV relativeFrom="margin">
+                  <wp14:pctHeight>0</wp14:pctHeight>
+                </wp14:sizeRelV>
               </wp:anchor>
             </w:drawing>
           </mc:Choice>
           <mc:Fallback>
             <w:pict>
-              <v:line w14:anchorId="0B042C8E" id="直線接點 8" o:spid="_x0000_s1026" style="position:absolute;z-index:251665408;visibility:visible;mso-wrap-style:square;mso-wrap-distance-left:9pt;mso-wrap-distance-top:0;mso-wrap-distance-right:9pt;mso-wrap-distance-bottom:0;mso-position-horizontal:absolute;mso-position-horizontal-relative:text;mso-position-vertical:absolute;mso-position-vertical-relative:text" from="11.25pt,9.75pt" to="12pt,155.25pt" o:gfxdata="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" strokecolor="#4472c4 [3204]" strokeweight=".5pt">
-                <v:stroke joinstyle="miter"/>
-              </v:line>
+              <v:shape w14:anchorId="165738A7" id="箭號: 上-下雙向 3" o:spid="_x0000_s1026" type="#_x0000_t70" style="position:absolute;margin-left:48.75pt;margin-top:16.45pt;width:6.05pt;height:74.25pt;z-index:251660288;visibility:visible;mso-wrap-style:square;mso-width-percent:0;mso-height-percent:0;mso-wrap-distance-left:9pt;mso-wrap-distance-top:0;mso-wrap-distance-right:9pt;mso-wrap-distance-bottom:0;mso-position-horizontal:absolute;mso-position-horizontal-relative:text;mso-position-vertical:absolute;mso-position-vertical-relative:text;mso-width-percent:0;mso-height-percent:0;mso-width-relative:margin;mso-height-relative:margin;v-text-anchor:middle" o:gfxdata="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" adj=",880" fillcolor="#4472c4 [3204]" strokecolor="#1f3763 [1604]" strokeweight="1pt"/>
             </w:pict>
           </mc:Fallback>
         </mc:AlternateContent>
@@ -353,10 +803,10 @@
         <mc:AlternateContent>
           <mc:Choice Requires="wps">
             <w:drawing>
-              <wp:anchor distT="0" distB="0" distL="114300" distR="114300" simplePos="0" relativeHeight="251664384" behindDoc="0" locked="0" layoutInCell="1" allowOverlap="1" wp14:anchorId="43E307FF" wp14:editId="7DDA2D5E">
+              <wp:anchor distT="0" distB="0" distL="114300" distR="114300" simplePos="0" relativeHeight="251664384" behindDoc="0" locked="0" layoutInCell="1" allowOverlap="1" wp14:anchorId="43E307FF" wp14:editId="5C86BBB5">
                 <wp:simplePos x="0" y="0"/>
                 <wp:positionH relativeFrom="column">
-                  <wp:posOffset>142875</wp:posOffset>
+                  <wp:posOffset>438150</wp:posOffset>
                 </wp:positionH>
                 <wp:positionV relativeFrom="paragraph">
                   <wp:posOffset>133350</wp:posOffset>
@@ -411,7 +861,7 @@
           </mc:Choice>
           <mc:Fallback>
             <w:pict>
-              <v:shape w14:anchorId="17F81CC2" id="直線單箭頭接點 7" o:spid="_x0000_s1026" type="#_x0000_t32" style="position:absolute;margin-left:11.25pt;margin-top:10.5pt;width:12pt;height:0;z-index:251664384;visibility:visible;mso-wrap-style:square;mso-width-percent:0;mso-height-percent:0;mso-wrap-distance-left:9pt;mso-wrap-distance-top:0;mso-wrap-distance-right:9pt;mso-wrap-distance-bottom:0;mso-position-horizontal:absolute;mso-position-horizontal-relative:text;mso-position-vertical:absolute;mso-position-vertical-relative:text;mso-width-percent:0;mso-height-percent:0;mso-width-relative:margin;mso-height-relative:margin" o:gfxdata="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" strokecolor="#4472c4 [3204]" strokeweight=".5pt">
+              <v:shape w14:anchorId="083AC8AE" id="直線單箭頭接點 7" o:spid="_x0000_s1026" type="#_x0000_t32" style="position:absolute;margin-left:34.5pt;margin-top:10.5pt;width:12pt;height:0;z-index:251664384;visibility:visible;mso-wrap-style:square;mso-width-percent:0;mso-height-percent:0;mso-wrap-distance-left:9pt;mso-wrap-distance-top:0;mso-wrap-distance-right:9pt;mso-wrap-distance-bottom:0;mso-position-horizontal:absolute;mso-position-horizontal-relative:text;mso-position-vertical:absolute;mso-position-vertical-relative:text;mso-width-percent:0;mso-height-percent:0;mso-width-relative:margin;mso-height-relative:margin" o:gfxdata="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" strokecolor="#4472c4 [3204]" strokeweight=".5pt">
                 <v:stroke endarrow="block" joinstyle="miter"/>
               </v:shape>
             </w:pict>
@@ -420,91 +870,63 @@
       </w:r>
       <w:r>
         <w:rPr>
-          <w:rFonts w:hint="eastAsia"/>
           <w:noProof/>
         </w:rPr>
         <mc:AlternateContent>
           <mc:Choice Requires="wps">
             <w:drawing>
-              <wp:anchor distT="0" distB="0" distL="114300" distR="114300" simplePos="0" relativeHeight="251660288" behindDoc="0" locked="0" layoutInCell="1" allowOverlap="1" wp14:anchorId="7648808C" wp14:editId="4B8AC85F">
+              <wp:anchor distT="0" distB="0" distL="114300" distR="114300" simplePos="0" relativeHeight="251665408" behindDoc="0" locked="0" layoutInCell="1" allowOverlap="1" wp14:anchorId="21ABEFC0" wp14:editId="25E9AAD0">
                 <wp:simplePos x="0" y="0"/>
                 <wp:positionH relativeFrom="column">
-                  <wp:posOffset>323850</wp:posOffset>
+                  <wp:posOffset>438150</wp:posOffset>
                 </wp:positionH>
                 <wp:positionV relativeFrom="paragraph">
-                  <wp:posOffset>209549</wp:posOffset>
+                  <wp:posOffset>123825</wp:posOffset>
                 </wp:positionV>
-                <wp:extent cx="77012" cy="942975"/>
-                <wp:effectExtent l="19050" t="19050" r="37465" b="47625"/>
+                <wp:extent cx="9525" cy="1847850"/>
+                <wp:effectExtent l="0" t="0" r="28575" b="19050"/>
                 <wp:wrapNone/>
-                <wp:docPr id="3" name="箭號: 上-下雙向 3"/>
+                <wp:docPr id="8" name="直線接點 8"/>
                 <wp:cNvGraphicFramePr/>
                 <a:graphic xmlns:a="http://schemas.openxmlformats.org/drawingml/2006/main">
                   <a:graphicData uri="http://schemas.microsoft.com/office/word/2010/wordprocessingShape">
                     <wps:wsp>
-                      <wps:cNvSpPr/>
+                      <wps:cNvCnPr/>
                       <wps:spPr>
                         <a:xfrm>
                           <a:off x="0" y="0"/>
-                          <a:ext cx="77012" cy="942975"/>
+                          <a:ext cx="9525" cy="1847850"/>
                         </a:xfrm>
-                        <a:prstGeom prst="upDownArrow">
+                        <a:prstGeom prst="line">
                           <a:avLst/>
                         </a:prstGeom>
                       </wps:spPr>
                       <wps:style>
-                        <a:lnRef idx="2">
-                          <a:schemeClr val="accent1">
-                            <a:shade val="50000"/>
-                          </a:schemeClr>
+                        <a:lnRef idx="1">
+                          <a:schemeClr val="accent1"/>
                         </a:lnRef>
-                        <a:fillRef idx="1">
+                        <a:fillRef idx="0">
                           <a:schemeClr val="accent1"/>
                         </a:fillRef>
                         <a:effectRef idx="0">
                           <a:schemeClr val="accent1"/>
                         </a:effectRef>
                         <a:fontRef idx="minor">
-                          <a:schemeClr val="lt1"/>
+                          <a:schemeClr val="tx1"/>
                         </a:fontRef>
                       </wps:style>
-                      <wps:bodyPr rot="0" spcFirstLastPara="0" vertOverflow="overflow" horzOverflow="overflow" vert="horz" wrap="square" lIns="91440" tIns="45720" rIns="91440" bIns="45720" numCol="1" spcCol="0" rtlCol="0" fromWordArt="0" anchor="ctr" anchorCtr="0" forceAA="0" compatLnSpc="1">
-                        <a:prstTxWarp prst="textNoShape">
-                          <a:avLst/>
-                        </a:prstTxWarp>
-                        <a:noAutofit/>
-                      </wps:bodyPr>
+                      <wps:bodyPr/>
                     </wps:wsp>
                   </a:graphicData>
                 </a:graphic>
-                <wp14:sizeRelH relativeFrom="margin">
-                  <wp14:pctWidth>0</wp14:pctWidth>
-                </wp14:sizeRelH>
-                <wp14:sizeRelV relativeFrom="margin">
-                  <wp14:pctHeight>0</wp14:pctHeight>
-                </wp14:sizeRelV>
               </wp:anchor>
             </w:drawing>
           </mc:Choice>
           <mc:Fallback>
             <w:pict>
-              <v:shapetype w14:anchorId="627563C8" id="_x0000_t70" coordsize="21600,21600" o:spt="70" adj="5400,4320" path="m10800,l21600@0@3@0@3@2,21600@2,10800,21600,0@2@1@2@1@0,0@0xe">
+              <v:line w14:anchorId="098B3888" id="直線接點 8" o:spid="_x0000_s1026" style="position:absolute;z-index:251665408;visibility:visible;mso-wrap-style:square;mso-wrap-distance-left:9pt;mso-wrap-distance-top:0;mso-wrap-distance-right:9pt;mso-wrap-distance-bottom:0;mso-position-horizontal:absolute;mso-position-horizontal-relative:text;mso-position-vertical:absolute;mso-position-vertical-relative:text" from="34.5pt,9.75pt" to="35.25pt,155.25pt" o:gfxdata="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" strokecolor="#4472c4 [3204]" strokeweight=".5pt">
                 <v:stroke joinstyle="miter"/>
-                <v:formulas>
-                  <v:f eqn="val #1"/>
-                  <v:f eqn="val #0"/>
-                  <v:f eqn="sum 21600 0 #1"/>
-                  <v:f eqn="sum 21600 0 #0"/>
-                  <v:f eqn="prod #1 #0 10800"/>
-                  <v:f eqn="sum #1 0 @4"/>
-                  <v:f eqn="sum 21600 0 @5"/>
-                </v:formulas>
-                <v:path o:connecttype="custom" o:connectlocs="10800,0;0,@0;@1,10800;0,@2;10800,21600;21600,@2;@3,10800;21600,@0" o:connectangles="270,180,180,180,90,0,0,0" textboxrect="@1,@5,@3,@6"/>
-                <v:handles>
-                  <v:h position="#0,#1" xrange="0,10800" yrange="0,10800"/>
-                </v:handles>
-              </v:shapetype>
-              <v:shape id="箭號: 上-下雙向 3" o:spid="_x0000_s1026" type="#_x0000_t70" style="position:absolute;margin-left:25.5pt;margin-top:16.5pt;width:6.05pt;height:74.25pt;z-index:251660288;visibility:visible;mso-wrap-style:square;mso-width-percent:0;mso-height-percent:0;mso-wrap-distance-left:9pt;mso-wrap-distance-top:0;mso-wrap-distance-right:9pt;mso-wrap-distance-bottom:0;mso-position-horizontal:absolute;mso-position-horizontal-relative:text;mso-position-vertical:absolute;mso-position-vertical-relative:text;mso-width-percent:0;mso-height-percent:0;mso-width-relative:margin;mso-height-relative:margin;v-text-anchor:middle" o:gfxdata="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" adj=",882" fillcolor="#4472c4 [3204]" strokecolor="#1f3763 [1604]" strokeweight="1pt"/>
+              </v:line>
             </w:pict>
           </mc:Fallback>
         </mc:AlternateContent>
@@ -602,9 +1024,6 @@
           <w:numId w:val="1"/>
         </w:numPr>
         <w:ind w:leftChars="0"/>
-        <w:rPr>
-          <w:rFonts w:hint="eastAsia"/>
-        </w:rPr>
       </w:pPr>
       <w:r>
         <w:rPr>
@@ -702,10 +1121,10 @@
         <mc:AlternateContent>
           <mc:Choice Requires="wps">
             <w:drawing>
-              <wp:anchor distT="0" distB="0" distL="114300" distR="114300" simplePos="0" relativeHeight="251662336" behindDoc="0" locked="0" layoutInCell="1" allowOverlap="1" wp14:anchorId="6C3F7A89" wp14:editId="478485D2">
+              <wp:anchor distT="0" distB="0" distL="114300" distR="114300" simplePos="0" relativeHeight="251662336" behindDoc="0" locked="0" layoutInCell="1" allowOverlap="1" wp14:anchorId="6C3F7A89" wp14:editId="696B82D3">
                 <wp:simplePos x="0" y="0"/>
                 <wp:positionH relativeFrom="column">
-                  <wp:posOffset>152400</wp:posOffset>
+                  <wp:posOffset>447675</wp:posOffset>
                 </wp:positionH>
                 <wp:positionV relativeFrom="paragraph">
                   <wp:posOffset>133350</wp:posOffset>
@@ -754,7 +1173,7 @@
           </mc:Choice>
           <mc:Fallback>
             <w:pict>
-              <v:shape w14:anchorId="258292DC" id="直線單箭頭接點 6" o:spid="_x0000_s1026" type="#_x0000_t32" style="position:absolute;margin-left:12pt;margin-top:10.5pt;width:12pt;height:0;z-index:251662336;visibility:visible;mso-wrap-style:square;mso-wrap-distance-left:9pt;mso-wrap-distance-top:0;mso-wrap-distance-right:9pt;mso-wrap-distance-bottom:0;mso-position-horizontal:absolute;mso-position-horizontal-relative:text;mso-position-vertical:absolute;mso-position-vertical-relative:text" o:gfxdata="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" strokecolor="#4472c4 [3204]" strokeweight=".5pt">
+              <v:shape w14:anchorId="74DCD88A" id="直線單箭頭接點 6" o:spid="_x0000_s1026" type="#_x0000_t32" style="position:absolute;margin-left:35.25pt;margin-top:10.5pt;width:12pt;height:0;z-index:251662336;visibility:visible;mso-wrap-style:square;mso-wrap-distance-left:9pt;mso-wrap-distance-top:0;mso-wrap-distance-right:9pt;mso-wrap-distance-bottom:0;mso-position-horizontal:absolute;mso-position-horizontal-relative:text;mso-position-vertical:absolute;mso-position-vertical-relative:text" o:gfxdata="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" strokecolor="#4472c4 [3204]" strokeweight=".5pt">
                 <v:stroke endarrow="block" joinstyle="miter"/>
               </v:shape>
             </w:pict>
@@ -1052,9 +1471,6 @@
           <w:numId w:val="2"/>
         </w:numPr>
         <w:ind w:leftChars="0"/>
-        <w:rPr>
-          <w:rFonts w:hint="eastAsia"/>
-        </w:rPr>
       </w:pPr>
       <w:r>
         <w:t>conn.</w:t>
@@ -1067,6 +1483,372 @@
       </w:r>
       <w:r>
         <w:t>ommit()</w:t>
+      </w:r>
+    </w:p>
+    <w:p/>
+    <w:p>
+      <w:r>
+        <w:t>Learned Plan tomorrow:</w:t>
+      </w:r>
+    </w:p>
+    <w:p>
+      <w:pPr>
+        <w:pStyle w:val="a3"/>
+        <w:numPr>
+          <w:ilvl w:val="0"/>
+          <w:numId w:val="5"/>
+        </w:numPr>
+        <w:ind w:leftChars="0"/>
+      </w:pPr>
+      <w:r>
+        <w:t>R</w:t>
+      </w:r>
+      <w:r>
+        <w:t>eview JDBC</w:t>
+      </w:r>
+    </w:p>
+    <w:p>
+      <w:pPr>
+        <w:pStyle w:val="a3"/>
+        <w:numPr>
+          <w:ilvl w:val="1"/>
+          <w:numId w:val="5"/>
+        </w:numPr>
+        <w:ind w:leftChars="0"/>
+      </w:pPr>
+      <w:r>
+        <w:rPr>
+          <w:rFonts w:hint="eastAsia"/>
+        </w:rPr>
+        <w:t>d</w:t>
+      </w:r>
+      <w:r>
+        <w:t>efault</w:t>
+      </w:r>
+    </w:p>
+    <w:p>
+      <w:pPr>
+        <w:pStyle w:val="a3"/>
+        <w:numPr>
+          <w:ilvl w:val="1"/>
+          <w:numId w:val="5"/>
+        </w:numPr>
+        <w:ind w:leftChars="0"/>
+      </w:pPr>
+      <w:r>
+        <w:rPr>
+          <w:rFonts w:hint="eastAsia"/>
+        </w:rPr>
+        <w:t>s</w:t>
+      </w:r>
+      <w:r>
+        <w:t>teps</w:t>
+      </w:r>
+    </w:p>
+    <w:p>
+      <w:pPr>
+        <w:pStyle w:val="a3"/>
+        <w:numPr>
+          <w:ilvl w:val="1"/>
+          <w:numId w:val="5"/>
+        </w:numPr>
+        <w:ind w:leftChars="0"/>
+      </w:pPr>
+      <w:r>
+        <w:rPr>
+          <w:rFonts w:hint="eastAsia"/>
+        </w:rPr>
+        <w:t>S</w:t>
+      </w:r>
+      <w:r>
+        <w:t>QL Injection</w:t>
+      </w:r>
+    </w:p>
+    <w:p>
+      <w:pPr>
+        <w:pStyle w:val="a3"/>
+        <w:numPr>
+          <w:ilvl w:val="1"/>
+          <w:numId w:val="5"/>
+        </w:numPr>
+        <w:ind w:leftChars="0"/>
+      </w:pPr>
+      <w:r>
+        <w:rPr>
+          <w:rFonts w:hint="eastAsia"/>
+        </w:rPr>
+        <w:t>S</w:t>
+      </w:r>
+      <w:r>
+        <w:t>tatement &lt;-&gt; PrepareStatement &lt;-&gt; CallableStatement</w:t>
+      </w:r>
+    </w:p>
+    <w:p>
+      <w:pPr>
+        <w:pStyle w:val="a3"/>
+        <w:numPr>
+          <w:ilvl w:val="0"/>
+          <w:numId w:val="5"/>
+        </w:numPr>
+        <w:ind w:leftChars="0"/>
+      </w:pPr>
+      <w:r>
+        <w:rPr>
+          <w:rFonts w:hint="eastAsia"/>
+        </w:rPr>
+        <w:t>R</w:t>
+      </w:r>
+      <w:r>
+        <w:t>eview Concurrency (SQL)</w:t>
+      </w:r>
+    </w:p>
+    <w:p>
+      <w:pPr>
+        <w:pStyle w:val="a3"/>
+        <w:numPr>
+          <w:ilvl w:val="1"/>
+          <w:numId w:val="5"/>
+        </w:numPr>
+        <w:ind w:leftChars="0"/>
+      </w:pPr>
+      <w:r>
+        <w:rPr>
+          <w:noProof/>
+        </w:rPr>
+        <mc:AlternateContent>
+          <mc:Choice Requires="wps">
+            <w:drawing>
+              <wp:anchor distT="0" distB="0" distL="114300" distR="114300" simplePos="0" relativeHeight="251669504" behindDoc="0" locked="0" layoutInCell="1" allowOverlap="1" wp14:anchorId="2B262835" wp14:editId="4D2DFCCD">
+                <wp:simplePos x="0" y="0"/>
+                <wp:positionH relativeFrom="column">
+                  <wp:posOffset>2447925</wp:posOffset>
+                </wp:positionH>
+                <wp:positionV relativeFrom="paragraph">
+                  <wp:posOffset>142875</wp:posOffset>
+                </wp:positionV>
+                <wp:extent cx="0" cy="209550"/>
+                <wp:effectExtent l="0" t="0" r="38100" b="19050"/>
+                <wp:wrapNone/>
+                <wp:docPr id="5" name="直線接點 5"/>
+                <wp:cNvGraphicFramePr/>
+                <a:graphic xmlns:a="http://schemas.openxmlformats.org/drawingml/2006/main">
+                  <a:graphicData uri="http://schemas.microsoft.com/office/word/2010/wordprocessingShape">
+                    <wps:wsp>
+                      <wps:cNvCnPr/>
+                      <wps:spPr>
+                        <a:xfrm>
+                          <a:off x="0" y="0"/>
+                          <a:ext cx="0" cy="209550"/>
+                        </a:xfrm>
+                        <a:prstGeom prst="line">
+                          <a:avLst/>
+                        </a:prstGeom>
+                      </wps:spPr>
+                      <wps:style>
+                        <a:lnRef idx="1">
+                          <a:schemeClr val="accent1"/>
+                        </a:lnRef>
+                        <a:fillRef idx="0">
+                          <a:schemeClr val="accent1"/>
+                        </a:fillRef>
+                        <a:effectRef idx="0">
+                          <a:schemeClr val="accent1"/>
+                        </a:effectRef>
+                        <a:fontRef idx="minor">
+                          <a:schemeClr val="tx1"/>
+                        </a:fontRef>
+                      </wps:style>
+                      <wps:bodyPr/>
+                    </wps:wsp>
+                  </a:graphicData>
+                </a:graphic>
+              </wp:anchor>
+            </w:drawing>
+          </mc:Choice>
+          <mc:Fallback>
+            <w:pict>
+              <v:line w14:anchorId="2022A376" id="直線接點 5" o:spid="_x0000_s1026" style="position:absolute;z-index:251669504;visibility:visible;mso-wrap-style:square;mso-wrap-distance-left:9pt;mso-wrap-distance-top:0;mso-wrap-distance-right:9pt;mso-wrap-distance-bottom:0;mso-position-horizontal:absolute;mso-position-horizontal-relative:text;mso-position-vertical:absolute;mso-position-vertical-relative:text" from="192.75pt,11.25pt" to="192.75pt,27.75pt" o:gfxdata="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" strokecolor="#4472c4 [3204]" strokeweight=".5pt">
+                <v:stroke joinstyle="miter"/>
+              </v:line>
+            </w:pict>
+          </mc:Fallback>
+        </mc:AlternateContent>
+      </w:r>
+      <w:r>
+        <w:rPr>
+          <w:noProof/>
+        </w:rPr>
+        <mc:AlternateContent>
+          <mc:Choice Requires="wps">
+            <w:drawing>
+              <wp:anchor distT="0" distB="0" distL="114300" distR="114300" simplePos="0" relativeHeight="251666432" behindDoc="0" locked="0" layoutInCell="1" allowOverlap="1" wp14:anchorId="40378153" wp14:editId="5C51B69D">
+                <wp:simplePos x="0" y="0"/>
+                <wp:positionH relativeFrom="column">
+                  <wp:posOffset>2028825</wp:posOffset>
+                </wp:positionH>
+                <wp:positionV relativeFrom="paragraph">
+                  <wp:posOffset>142875</wp:posOffset>
+                </wp:positionV>
+                <wp:extent cx="428625" cy="0"/>
+                <wp:effectExtent l="38100" t="76200" r="0" b="95250"/>
+                <wp:wrapNone/>
+                <wp:docPr id="1" name="直線單箭頭接點 1"/>
+                <wp:cNvGraphicFramePr/>
+                <a:graphic xmlns:a="http://schemas.openxmlformats.org/drawingml/2006/main">
+                  <a:graphicData uri="http://schemas.microsoft.com/office/word/2010/wordprocessingShape">
+                    <wps:wsp>
+                      <wps:cNvCnPr/>
+                      <wps:spPr>
+                        <a:xfrm flipH="1">
+                          <a:off x="0" y="0"/>
+                          <a:ext cx="428625" cy="0"/>
+                        </a:xfrm>
+                        <a:prstGeom prst="straightConnector1">
+                          <a:avLst/>
+                        </a:prstGeom>
+                        <a:ln>
+                          <a:tailEnd type="triangle"/>
+                        </a:ln>
+                      </wps:spPr>
+                      <wps:style>
+                        <a:lnRef idx="1">
+                          <a:schemeClr val="accent1"/>
+                        </a:lnRef>
+                        <a:fillRef idx="0">
+                          <a:schemeClr val="accent1"/>
+                        </a:fillRef>
+                        <a:effectRef idx="0">
+                          <a:schemeClr val="accent1"/>
+                        </a:effectRef>
+                        <a:fontRef idx="minor">
+                          <a:schemeClr val="tx1"/>
+                        </a:fontRef>
+                      </wps:style>
+                      <wps:bodyPr/>
+                    </wps:wsp>
+                  </a:graphicData>
+                </a:graphic>
+              </wp:anchor>
+            </w:drawing>
+          </mc:Choice>
+          <mc:Fallback>
+            <w:pict>
+              <v:shape w14:anchorId="383D8504" id="直線單箭頭接點 1" o:spid="_x0000_s1026" type="#_x0000_t32" style="position:absolute;margin-left:159.75pt;margin-top:11.25pt;width:33.75pt;height:0;flip:x;z-index:251666432;visibility:visible;mso-wrap-style:square;mso-wrap-distance-left:9pt;mso-wrap-distance-top:0;mso-wrap-distance-right:9pt;mso-wrap-distance-bottom:0;mso-position-horizontal:absolute;mso-position-horizontal-relative:text;mso-position-vertical:absolute;mso-position-vertical-relative:text" o:gfxdata="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" strokecolor="#4472c4 [3204]" strokeweight=".5pt">
+                <v:stroke endarrow="block" joinstyle="miter"/>
+              </v:shape>
+            </w:pict>
+          </mc:Fallback>
+        </mc:AlternateContent>
+      </w:r>
+      <w:r>
+        <w:t xml:space="preserve">3 read </w:t>
+      </w:r>
+      <w:r>
+        <w:t>scenario</w:t>
+      </w:r>
+      <w:r>
+        <w:t>s</w:t>
+      </w:r>
+    </w:p>
+    <w:p>
+      <w:pPr>
+        <w:pStyle w:val="a3"/>
+        <w:numPr>
+          <w:ilvl w:val="1"/>
+          <w:numId w:val="5"/>
+        </w:numPr>
+        <w:ind w:leftChars="0"/>
+      </w:pPr>
+      <w:r>
+        <w:rPr>
+          <w:noProof/>
+        </w:rPr>
+        <mc:AlternateContent>
+          <mc:Choice Requires="wps">
+            <w:drawing>
+              <wp:anchor distT="0" distB="0" distL="114300" distR="114300" simplePos="0" relativeHeight="251668480" behindDoc="0" locked="0" layoutInCell="1" allowOverlap="1" wp14:anchorId="2DE2D50B" wp14:editId="193005BB">
+                <wp:simplePos x="0" y="0"/>
+                <wp:positionH relativeFrom="column">
+                  <wp:posOffset>2028825</wp:posOffset>
+                </wp:positionH>
+                <wp:positionV relativeFrom="paragraph">
+                  <wp:posOffset>114300</wp:posOffset>
+                </wp:positionV>
+                <wp:extent cx="428625" cy="0"/>
+                <wp:effectExtent l="38100" t="76200" r="0" b="95250"/>
+                <wp:wrapNone/>
+                <wp:docPr id="2" name="直線單箭頭接點 2"/>
+                <wp:cNvGraphicFramePr/>
+                <a:graphic xmlns:a="http://schemas.openxmlformats.org/drawingml/2006/main">
+                  <a:graphicData uri="http://schemas.microsoft.com/office/word/2010/wordprocessingShape">
+                    <wps:wsp>
+                      <wps:cNvCnPr/>
+                      <wps:spPr>
+                        <a:xfrm flipH="1">
+                          <a:off x="0" y="0"/>
+                          <a:ext cx="428625" cy="0"/>
+                        </a:xfrm>
+                        <a:prstGeom prst="straightConnector1">
+                          <a:avLst/>
+                        </a:prstGeom>
+                        <a:ln>
+                          <a:tailEnd type="triangle"/>
+                        </a:ln>
+                      </wps:spPr>
+                      <wps:style>
+                        <a:lnRef idx="1">
+                          <a:schemeClr val="accent1"/>
+                        </a:lnRef>
+                        <a:fillRef idx="0">
+                          <a:schemeClr val="accent1"/>
+                        </a:fillRef>
+                        <a:effectRef idx="0">
+                          <a:schemeClr val="accent1"/>
+                        </a:effectRef>
+                        <a:fontRef idx="minor">
+                          <a:schemeClr val="tx1"/>
+                        </a:fontRef>
+                      </wps:style>
+                      <wps:bodyPr/>
+                    </wps:wsp>
+                  </a:graphicData>
+                </a:graphic>
+              </wp:anchor>
+            </w:drawing>
+          </mc:Choice>
+          <mc:Fallback>
+            <w:pict>
+              <v:shape w14:anchorId="45B86557" id="直線單箭頭接點 2" o:spid="_x0000_s1026" type="#_x0000_t32" style="position:absolute;margin-left:159.75pt;margin-top:9pt;width:33.75pt;height:0;flip:x;z-index:251668480;visibility:visible;mso-wrap-style:square;mso-wrap-distance-left:9pt;mso-wrap-distance-top:0;mso-wrap-distance-right:9pt;mso-wrap-distance-bottom:0;mso-position-horizontal:absolute;mso-position-horizontal-relative:text;mso-position-vertical:absolute;mso-position-vertical-relative:text" o:gfxdata="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" strokecolor="#4472c4 [3204]" strokeweight=".5pt">
+                <v:stroke endarrow="block" joinstyle="miter"/>
+              </v:shape>
+            </w:pict>
+          </mc:Fallback>
+        </mc:AlternateContent>
+      </w:r>
+      <w:r>
+        <w:rPr>
+          <w:rFonts w:hint="eastAsia"/>
+        </w:rPr>
+        <w:t>4</w:t>
+      </w:r>
+      <w:r>
+        <w:t xml:space="preserve"> isolation level</w:t>
+      </w:r>
+    </w:p>
+    <w:p>
+      <w:pPr>
+        <w:pStyle w:val="a3"/>
+        <w:numPr>
+          <w:ilvl w:val="0"/>
+          <w:numId w:val="5"/>
+        </w:numPr>
+        <w:ind w:leftChars="0"/>
+        <w:rPr>
+          <w:rFonts w:hint="eastAsia"/>
+        </w:rPr>
+      </w:pPr>
+      <w:r>
+        <w:t>Learn hibernate (new content)</w:t>
       </w:r>
     </w:p>
     <w:sectPr>
@@ -1091,7 +1873,7 @@
       <w:lvlText w:val=""/>
       <w:lvlJc w:val="left"/>
       <w:pPr>
-        <w:ind w:left="960" w:hanging="480"/>
+        <w:ind w:left="1440" w:hanging="480"/>
       </w:pPr>
       <w:rPr>
         <w:rFonts w:ascii="Wingdings" w:hAnsi="Wingdings" w:hint="default"/>
@@ -1103,7 +1885,7 @@
       <w:lvlText w:val=""/>
       <w:lvlJc w:val="left"/>
       <w:pPr>
-        <w:ind w:left="1440" w:hanging="480"/>
+        <w:ind w:left="1920" w:hanging="480"/>
       </w:pPr>
       <w:rPr>
         <w:rFonts w:ascii="Wingdings" w:hAnsi="Wingdings" w:hint="default"/>
@@ -1115,7 +1897,7 @@
       <w:lvlText w:val=""/>
       <w:lvlJc w:val="left"/>
       <w:pPr>
-        <w:ind w:left="1920" w:hanging="480"/>
+        <w:ind w:left="2400" w:hanging="480"/>
       </w:pPr>
       <w:rPr>
         <w:rFonts w:ascii="Wingdings" w:hAnsi="Wingdings" w:hint="default"/>
@@ -1127,7 +1909,7 @@
       <w:lvlText w:val=""/>
       <w:lvlJc w:val="left"/>
       <w:pPr>
-        <w:ind w:left="2400" w:hanging="480"/>
+        <w:ind w:left="2880" w:hanging="480"/>
       </w:pPr>
       <w:rPr>
         <w:rFonts w:ascii="Wingdings" w:hAnsi="Wingdings" w:hint="default"/>
@@ -1139,7 +1921,7 @@
       <w:lvlText w:val=""/>
       <w:lvlJc w:val="left"/>
       <w:pPr>
-        <w:ind w:left="2880" w:hanging="480"/>
+        <w:ind w:left="3360" w:hanging="480"/>
       </w:pPr>
       <w:rPr>
         <w:rFonts w:ascii="Wingdings" w:hAnsi="Wingdings" w:hint="default"/>
@@ -1151,7 +1933,7 @@
       <w:lvlText w:val=""/>
       <w:lvlJc w:val="left"/>
       <w:pPr>
-        <w:ind w:left="3360" w:hanging="480"/>
+        <w:ind w:left="3840" w:hanging="480"/>
       </w:pPr>
       <w:rPr>
         <w:rFonts w:ascii="Wingdings" w:hAnsi="Wingdings" w:hint="default"/>
@@ -1163,7 +1945,7 @@
       <w:lvlText w:val=""/>
       <w:lvlJc w:val="left"/>
       <w:pPr>
-        <w:ind w:left="3840" w:hanging="480"/>
+        <w:ind w:left="4320" w:hanging="480"/>
       </w:pPr>
       <w:rPr>
         <w:rFonts w:ascii="Wingdings" w:hAnsi="Wingdings" w:hint="default"/>
@@ -1175,7 +1957,7 @@
       <w:lvlText w:val=""/>
       <w:lvlJc w:val="left"/>
       <w:pPr>
-        <w:ind w:left="4320" w:hanging="480"/>
+        <w:ind w:left="4800" w:hanging="480"/>
       </w:pPr>
       <w:rPr>
         <w:rFonts w:ascii="Wingdings" w:hAnsi="Wingdings" w:hint="default"/>
@@ -1187,7 +1969,7 @@
       <w:lvlText w:val=""/>
       <w:lvlJc w:val="left"/>
       <w:pPr>
-        <w:ind w:left="4800" w:hanging="480"/>
+        <w:ind w:left="5280" w:hanging="480"/>
       </w:pPr>
       <w:rPr>
         <w:rFonts w:ascii="Wingdings" w:hAnsi="Wingdings" w:hint="default"/>
@@ -1195,6 +1977,345 @@
     </w:lvl>
   </w:abstractNum>
   <w:abstractNum w:abstractNumId="1" w15:restartNumberingAfterBreak="0">
+    <w:nsid w:val="0D2D1B61"/>
+    <w:multiLevelType w:val="hybridMultilevel"/>
+    <w:tmpl w:val="FA0C4682"/>
+    <w:lvl w:ilvl="0" w:tplc="04090003">
+      <w:start w:val="1"/>
+      <w:numFmt w:val="bullet"/>
+      <w:lvlText w:val=""/>
+      <w:lvlJc w:val="left"/>
+      <w:pPr>
+        <w:ind w:left="960" w:hanging="480"/>
+      </w:pPr>
+      <w:rPr>
+        <w:rFonts w:ascii="Wingdings" w:hAnsi="Wingdings" w:hint="default"/>
+      </w:rPr>
+    </w:lvl>
+    <w:lvl w:ilvl="1" w:tplc="04090003">
+      <w:start w:val="1"/>
+      <w:numFmt w:val="bullet"/>
+      <w:lvlText w:val=""/>
+      <w:lvlJc w:val="left"/>
+      <w:pPr>
+        <w:ind w:left="1440" w:hanging="480"/>
+      </w:pPr>
+      <w:rPr>
+        <w:rFonts w:ascii="Wingdings" w:hAnsi="Wingdings" w:hint="default"/>
+      </w:rPr>
+    </w:lvl>
+    <w:lvl w:ilvl="2" w:tplc="04090005" w:tentative="1">
+      <w:start w:val="1"/>
+      <w:numFmt w:val="bullet"/>
+      <w:lvlText w:val=""/>
+      <w:lvlJc w:val="left"/>
+      <w:pPr>
+        <w:ind w:left="1920" w:hanging="480"/>
+      </w:pPr>
+      <w:rPr>
+        <w:rFonts w:ascii="Wingdings" w:hAnsi="Wingdings" w:hint="default"/>
+      </w:rPr>
+    </w:lvl>
+    <w:lvl w:ilvl="3" w:tplc="04090001" w:tentative="1">
+      <w:start w:val="1"/>
+      <w:numFmt w:val="bullet"/>
+      <w:lvlText w:val=""/>
+      <w:lvlJc w:val="left"/>
+      <w:pPr>
+        <w:ind w:left="2400" w:hanging="480"/>
+      </w:pPr>
+      <w:rPr>
+        <w:rFonts w:ascii="Wingdings" w:hAnsi="Wingdings" w:hint="default"/>
+      </w:rPr>
+    </w:lvl>
+    <w:lvl w:ilvl="4" w:tplc="04090003" w:tentative="1">
+      <w:start w:val="1"/>
+      <w:numFmt w:val="bullet"/>
+      <w:lvlText w:val=""/>
+      <w:lvlJc w:val="left"/>
+      <w:pPr>
+        <w:ind w:left="2880" w:hanging="480"/>
+      </w:pPr>
+      <w:rPr>
+        <w:rFonts w:ascii="Wingdings" w:hAnsi="Wingdings" w:hint="default"/>
+      </w:rPr>
+    </w:lvl>
+    <w:lvl w:ilvl="5" w:tplc="04090005" w:tentative="1">
+      <w:start w:val="1"/>
+      <w:numFmt w:val="bullet"/>
+      <w:lvlText w:val=""/>
+      <w:lvlJc w:val="left"/>
+      <w:pPr>
+        <w:ind w:left="3360" w:hanging="480"/>
+      </w:pPr>
+      <w:rPr>
+        <w:rFonts w:ascii="Wingdings" w:hAnsi="Wingdings" w:hint="default"/>
+      </w:rPr>
+    </w:lvl>
+    <w:lvl w:ilvl="6" w:tplc="04090001" w:tentative="1">
+      <w:start w:val="1"/>
+      <w:numFmt w:val="bullet"/>
+      <w:lvlText w:val=""/>
+      <w:lvlJc w:val="left"/>
+      <w:pPr>
+        <w:ind w:left="3840" w:hanging="480"/>
+      </w:pPr>
+      <w:rPr>
+        <w:rFonts w:ascii="Wingdings" w:hAnsi="Wingdings" w:hint="default"/>
+      </w:rPr>
+    </w:lvl>
+    <w:lvl w:ilvl="7" w:tplc="04090003" w:tentative="1">
+      <w:start w:val="1"/>
+      <w:numFmt w:val="bullet"/>
+      <w:lvlText w:val=""/>
+      <w:lvlJc w:val="left"/>
+      <w:pPr>
+        <w:ind w:left="4320" w:hanging="480"/>
+      </w:pPr>
+      <w:rPr>
+        <w:rFonts w:ascii="Wingdings" w:hAnsi="Wingdings" w:hint="default"/>
+      </w:rPr>
+    </w:lvl>
+    <w:lvl w:ilvl="8" w:tplc="04090005" w:tentative="1">
+      <w:start w:val="1"/>
+      <w:numFmt w:val="bullet"/>
+      <w:lvlText w:val=""/>
+      <w:lvlJc w:val="left"/>
+      <w:pPr>
+        <w:ind w:left="4800" w:hanging="480"/>
+      </w:pPr>
+      <w:rPr>
+        <w:rFonts w:ascii="Wingdings" w:hAnsi="Wingdings" w:hint="default"/>
+      </w:rPr>
+    </w:lvl>
+  </w:abstractNum>
+  <w:abstractNum w:abstractNumId="2" w15:restartNumberingAfterBreak="0">
+    <w:nsid w:val="2C41069C"/>
+    <w:multiLevelType w:val="hybridMultilevel"/>
+    <w:tmpl w:val="FD182F8C"/>
+    <w:lvl w:ilvl="0" w:tplc="04090003">
+      <w:start w:val="1"/>
+      <w:numFmt w:val="bullet"/>
+      <w:lvlText w:val=""/>
+      <w:lvlJc w:val="left"/>
+      <w:pPr>
+        <w:ind w:left="960" w:hanging="480"/>
+      </w:pPr>
+      <w:rPr>
+        <w:rFonts w:ascii="Wingdings" w:hAnsi="Wingdings" w:hint="default"/>
+      </w:rPr>
+    </w:lvl>
+    <w:lvl w:ilvl="1" w:tplc="04090003">
+      <w:start w:val="1"/>
+      <w:numFmt w:val="bullet"/>
+      <w:lvlText w:val=""/>
+      <w:lvlJc w:val="left"/>
+      <w:pPr>
+        <w:ind w:left="1440" w:hanging="480"/>
+      </w:pPr>
+      <w:rPr>
+        <w:rFonts w:ascii="Wingdings" w:hAnsi="Wingdings" w:hint="default"/>
+      </w:rPr>
+    </w:lvl>
+    <w:lvl w:ilvl="2" w:tplc="04090005">
+      <w:start w:val="1"/>
+      <w:numFmt w:val="bullet"/>
+      <w:lvlText w:val=""/>
+      <w:lvlJc w:val="left"/>
+      <w:pPr>
+        <w:ind w:left="1920" w:hanging="480"/>
+      </w:pPr>
+      <w:rPr>
+        <w:rFonts w:ascii="Wingdings" w:hAnsi="Wingdings" w:hint="default"/>
+      </w:rPr>
+    </w:lvl>
+    <w:lvl w:ilvl="3" w:tplc="04090001">
+      <w:start w:val="1"/>
+      <w:numFmt w:val="bullet"/>
+      <w:lvlText w:val=""/>
+      <w:lvlJc w:val="left"/>
+      <w:pPr>
+        <w:ind w:left="2400" w:hanging="480"/>
+      </w:pPr>
+      <w:rPr>
+        <w:rFonts w:ascii="Wingdings" w:hAnsi="Wingdings" w:hint="default"/>
+      </w:rPr>
+    </w:lvl>
+    <w:lvl w:ilvl="4" w:tplc="04090003">
+      <w:start w:val="1"/>
+      <w:numFmt w:val="bullet"/>
+      <w:lvlText w:val=""/>
+      <w:lvlJc w:val="left"/>
+      <w:pPr>
+        <w:ind w:left="2880" w:hanging="480"/>
+      </w:pPr>
+      <w:rPr>
+        <w:rFonts w:ascii="Wingdings" w:hAnsi="Wingdings" w:hint="default"/>
+      </w:rPr>
+    </w:lvl>
+    <w:lvl w:ilvl="5" w:tplc="04090005">
+      <w:start w:val="1"/>
+      <w:numFmt w:val="bullet"/>
+      <w:lvlText w:val=""/>
+      <w:lvlJc w:val="left"/>
+      <w:pPr>
+        <w:ind w:left="3360" w:hanging="480"/>
+      </w:pPr>
+      <w:rPr>
+        <w:rFonts w:ascii="Wingdings" w:hAnsi="Wingdings" w:hint="default"/>
+      </w:rPr>
+    </w:lvl>
+    <w:lvl w:ilvl="6" w:tplc="04090001">
+      <w:start w:val="1"/>
+      <w:numFmt w:val="bullet"/>
+      <w:lvlText w:val=""/>
+      <w:lvlJc w:val="left"/>
+      <w:pPr>
+        <w:ind w:left="3840" w:hanging="480"/>
+      </w:pPr>
+      <w:rPr>
+        <w:rFonts w:ascii="Wingdings" w:hAnsi="Wingdings" w:hint="default"/>
+      </w:rPr>
+    </w:lvl>
+    <w:lvl w:ilvl="7" w:tplc="04090003">
+      <w:start w:val="1"/>
+      <w:numFmt w:val="bullet"/>
+      <w:lvlText w:val=""/>
+      <w:lvlJc w:val="left"/>
+      <w:pPr>
+        <w:ind w:left="4320" w:hanging="480"/>
+      </w:pPr>
+      <w:rPr>
+        <w:rFonts w:ascii="Wingdings" w:hAnsi="Wingdings" w:hint="default"/>
+      </w:rPr>
+    </w:lvl>
+    <w:lvl w:ilvl="8" w:tplc="04090005">
+      <w:start w:val="1"/>
+      <w:numFmt w:val="bullet"/>
+      <w:lvlText w:val=""/>
+      <w:lvlJc w:val="left"/>
+      <w:pPr>
+        <w:ind w:left="4800" w:hanging="480"/>
+      </w:pPr>
+      <w:rPr>
+        <w:rFonts w:ascii="Wingdings" w:hAnsi="Wingdings" w:hint="default"/>
+      </w:rPr>
+    </w:lvl>
+  </w:abstractNum>
+  <w:abstractNum w:abstractNumId="3" w15:restartNumberingAfterBreak="0">
+    <w:nsid w:val="3054547C"/>
+    <w:multiLevelType w:val="hybridMultilevel"/>
+    <w:tmpl w:val="2AA8D502"/>
+    <w:lvl w:ilvl="0" w:tplc="04090003">
+      <w:start w:val="1"/>
+      <w:numFmt w:val="bullet"/>
+      <w:lvlText w:val=""/>
+      <w:lvlJc w:val="left"/>
+      <w:pPr>
+        <w:ind w:left="960" w:hanging="480"/>
+      </w:pPr>
+      <w:rPr>
+        <w:rFonts w:ascii="Wingdings" w:hAnsi="Wingdings" w:hint="default"/>
+      </w:rPr>
+    </w:lvl>
+    <w:lvl w:ilvl="1" w:tplc="04090003">
+      <w:start w:val="1"/>
+      <w:numFmt w:val="bullet"/>
+      <w:lvlText w:val=""/>
+      <w:lvlJc w:val="left"/>
+      <w:pPr>
+        <w:ind w:left="1440" w:hanging="480"/>
+      </w:pPr>
+      <w:rPr>
+        <w:rFonts w:ascii="Wingdings" w:hAnsi="Wingdings" w:hint="default"/>
+      </w:rPr>
+    </w:lvl>
+    <w:lvl w:ilvl="2" w:tplc="04090005">
+      <w:start w:val="1"/>
+      <w:numFmt w:val="bullet"/>
+      <w:lvlText w:val=""/>
+      <w:lvlJc w:val="left"/>
+      <w:pPr>
+        <w:ind w:left="1920" w:hanging="480"/>
+      </w:pPr>
+      <w:rPr>
+        <w:rFonts w:ascii="Wingdings" w:hAnsi="Wingdings" w:hint="default"/>
+      </w:rPr>
+    </w:lvl>
+    <w:lvl w:ilvl="3" w:tplc="04090001">
+      <w:start w:val="1"/>
+      <w:numFmt w:val="bullet"/>
+      <w:lvlText w:val=""/>
+      <w:lvlJc w:val="left"/>
+      <w:pPr>
+        <w:ind w:left="2400" w:hanging="480"/>
+      </w:pPr>
+      <w:rPr>
+        <w:rFonts w:ascii="Wingdings" w:hAnsi="Wingdings" w:hint="default"/>
+      </w:rPr>
+    </w:lvl>
+    <w:lvl w:ilvl="4" w:tplc="04090003">
+      <w:start w:val="1"/>
+      <w:numFmt w:val="bullet"/>
+      <w:lvlText w:val=""/>
+      <w:lvlJc w:val="left"/>
+      <w:pPr>
+        <w:ind w:left="2880" w:hanging="480"/>
+      </w:pPr>
+      <w:rPr>
+        <w:rFonts w:ascii="Wingdings" w:hAnsi="Wingdings" w:hint="default"/>
+      </w:rPr>
+    </w:lvl>
+    <w:lvl w:ilvl="5" w:tplc="04090005">
+      <w:start w:val="1"/>
+      <w:numFmt w:val="bullet"/>
+      <w:lvlText w:val=""/>
+      <w:lvlJc w:val="left"/>
+      <w:pPr>
+        <w:ind w:left="3360" w:hanging="480"/>
+      </w:pPr>
+      <w:rPr>
+        <w:rFonts w:ascii="Wingdings" w:hAnsi="Wingdings" w:hint="default"/>
+      </w:rPr>
+    </w:lvl>
+    <w:lvl w:ilvl="6" w:tplc="04090001">
+      <w:start w:val="1"/>
+      <w:numFmt w:val="bullet"/>
+      <w:lvlText w:val=""/>
+      <w:lvlJc w:val="left"/>
+      <w:pPr>
+        <w:ind w:left="3840" w:hanging="480"/>
+      </w:pPr>
+      <w:rPr>
+        <w:rFonts w:ascii="Wingdings" w:hAnsi="Wingdings" w:hint="default"/>
+      </w:rPr>
+    </w:lvl>
+    <w:lvl w:ilvl="7" w:tplc="04090003">
+      <w:start w:val="1"/>
+      <w:numFmt w:val="bullet"/>
+      <w:lvlText w:val=""/>
+      <w:lvlJc w:val="left"/>
+      <w:pPr>
+        <w:ind w:left="4320" w:hanging="480"/>
+      </w:pPr>
+      <w:rPr>
+        <w:rFonts w:ascii="Wingdings" w:hAnsi="Wingdings" w:hint="default"/>
+      </w:rPr>
+    </w:lvl>
+    <w:lvl w:ilvl="8" w:tplc="04090005">
+      <w:start w:val="1"/>
+      <w:numFmt w:val="bullet"/>
+      <w:lvlText w:val=""/>
+      <w:lvlJc w:val="left"/>
+      <w:pPr>
+        <w:ind w:left="4800" w:hanging="480"/>
+      </w:pPr>
+      <w:rPr>
+        <w:rFonts w:ascii="Wingdings" w:hAnsi="Wingdings" w:hint="default"/>
+      </w:rPr>
+    </w:lvl>
+  </w:abstractNum>
+  <w:abstractNum w:abstractNumId="4" w15:restartNumberingAfterBreak="0">
     <w:nsid w:val="49866C73"/>
     <w:multiLevelType w:val="hybridMultilevel"/>
     <w:tmpl w:val="8FDA3260"/>
@@ -1204,12 +2325,238 @@
       <w:lvlText w:val=""/>
       <w:lvlJc w:val="left"/>
       <w:pPr>
+        <w:ind w:left="1440" w:hanging="480"/>
+      </w:pPr>
+      <w:rPr>
+        <w:rFonts w:ascii="Wingdings" w:hAnsi="Wingdings" w:hint="default"/>
+      </w:rPr>
+    </w:lvl>
+    <w:lvl w:ilvl="1" w:tplc="04090003">
+      <w:start w:val="1"/>
+      <w:numFmt w:val="bullet"/>
+      <w:lvlText w:val=""/>
+      <w:lvlJc w:val="left"/>
+      <w:pPr>
+        <w:ind w:left="1920" w:hanging="480"/>
+      </w:pPr>
+      <w:rPr>
+        <w:rFonts w:ascii="Wingdings" w:hAnsi="Wingdings" w:hint="default"/>
+      </w:rPr>
+    </w:lvl>
+    <w:lvl w:ilvl="2" w:tplc="04090005">
+      <w:start w:val="1"/>
+      <w:numFmt w:val="bullet"/>
+      <w:lvlText w:val=""/>
+      <w:lvlJc w:val="left"/>
+      <w:pPr>
+        <w:ind w:left="2400" w:hanging="480"/>
+      </w:pPr>
+      <w:rPr>
+        <w:rFonts w:ascii="Wingdings" w:hAnsi="Wingdings" w:hint="default"/>
+      </w:rPr>
+    </w:lvl>
+    <w:lvl w:ilvl="3" w:tplc="04090001" w:tentative="1">
+      <w:start w:val="1"/>
+      <w:numFmt w:val="bullet"/>
+      <w:lvlText w:val=""/>
+      <w:lvlJc w:val="left"/>
+      <w:pPr>
+        <w:ind w:left="2880" w:hanging="480"/>
+      </w:pPr>
+      <w:rPr>
+        <w:rFonts w:ascii="Wingdings" w:hAnsi="Wingdings" w:hint="default"/>
+      </w:rPr>
+    </w:lvl>
+    <w:lvl w:ilvl="4" w:tplc="04090003" w:tentative="1">
+      <w:start w:val="1"/>
+      <w:numFmt w:val="bullet"/>
+      <w:lvlText w:val=""/>
+      <w:lvlJc w:val="left"/>
+      <w:pPr>
+        <w:ind w:left="3360" w:hanging="480"/>
+      </w:pPr>
+      <w:rPr>
+        <w:rFonts w:ascii="Wingdings" w:hAnsi="Wingdings" w:hint="default"/>
+      </w:rPr>
+    </w:lvl>
+    <w:lvl w:ilvl="5" w:tplc="04090005" w:tentative="1">
+      <w:start w:val="1"/>
+      <w:numFmt w:val="bullet"/>
+      <w:lvlText w:val=""/>
+      <w:lvlJc w:val="left"/>
+      <w:pPr>
+        <w:ind w:left="3840" w:hanging="480"/>
+      </w:pPr>
+      <w:rPr>
+        <w:rFonts w:ascii="Wingdings" w:hAnsi="Wingdings" w:hint="default"/>
+      </w:rPr>
+    </w:lvl>
+    <w:lvl w:ilvl="6" w:tplc="04090001" w:tentative="1">
+      <w:start w:val="1"/>
+      <w:numFmt w:val="bullet"/>
+      <w:lvlText w:val=""/>
+      <w:lvlJc w:val="left"/>
+      <w:pPr>
+        <w:ind w:left="4320" w:hanging="480"/>
+      </w:pPr>
+      <w:rPr>
+        <w:rFonts w:ascii="Wingdings" w:hAnsi="Wingdings" w:hint="default"/>
+      </w:rPr>
+    </w:lvl>
+    <w:lvl w:ilvl="7" w:tplc="04090003" w:tentative="1">
+      <w:start w:val="1"/>
+      <w:numFmt w:val="bullet"/>
+      <w:lvlText w:val=""/>
+      <w:lvlJc w:val="left"/>
+      <w:pPr>
+        <w:ind w:left="4800" w:hanging="480"/>
+      </w:pPr>
+      <w:rPr>
+        <w:rFonts w:ascii="Wingdings" w:hAnsi="Wingdings" w:hint="default"/>
+      </w:rPr>
+    </w:lvl>
+    <w:lvl w:ilvl="8" w:tplc="04090005" w:tentative="1">
+      <w:start w:val="1"/>
+      <w:numFmt w:val="bullet"/>
+      <w:lvlText w:val=""/>
+      <w:lvlJc w:val="left"/>
+      <w:pPr>
+        <w:ind w:left="5280" w:hanging="480"/>
+      </w:pPr>
+      <w:rPr>
+        <w:rFonts w:ascii="Wingdings" w:hAnsi="Wingdings" w:hint="default"/>
+      </w:rPr>
+    </w:lvl>
+  </w:abstractNum>
+  <w:abstractNum w:abstractNumId="5" w15:restartNumberingAfterBreak="0">
+    <w:nsid w:val="76B7267A"/>
+    <w:multiLevelType w:val="hybridMultilevel"/>
+    <w:tmpl w:val="63566ECE"/>
+    <w:lvl w:ilvl="0" w:tplc="04090003">
+      <w:start w:val="1"/>
+      <w:numFmt w:val="bullet"/>
+      <w:lvlText w:val=""/>
+      <w:lvlJc w:val="left"/>
+      <w:pPr>
         <w:ind w:left="960" w:hanging="480"/>
       </w:pPr>
       <w:rPr>
         <w:rFonts w:ascii="Wingdings" w:hAnsi="Wingdings" w:hint="default"/>
       </w:rPr>
     </w:lvl>
+    <w:lvl w:ilvl="1" w:tplc="04090003" w:tentative="1">
+      <w:start w:val="1"/>
+      <w:numFmt w:val="bullet"/>
+      <w:lvlText w:val=""/>
+      <w:lvlJc w:val="left"/>
+      <w:pPr>
+        <w:ind w:left="1440" w:hanging="480"/>
+      </w:pPr>
+      <w:rPr>
+        <w:rFonts w:ascii="Wingdings" w:hAnsi="Wingdings" w:hint="default"/>
+      </w:rPr>
+    </w:lvl>
+    <w:lvl w:ilvl="2" w:tplc="04090005" w:tentative="1">
+      <w:start w:val="1"/>
+      <w:numFmt w:val="bullet"/>
+      <w:lvlText w:val=""/>
+      <w:lvlJc w:val="left"/>
+      <w:pPr>
+        <w:ind w:left="1920" w:hanging="480"/>
+      </w:pPr>
+      <w:rPr>
+        <w:rFonts w:ascii="Wingdings" w:hAnsi="Wingdings" w:hint="default"/>
+      </w:rPr>
+    </w:lvl>
+    <w:lvl w:ilvl="3" w:tplc="04090001" w:tentative="1">
+      <w:start w:val="1"/>
+      <w:numFmt w:val="bullet"/>
+      <w:lvlText w:val=""/>
+      <w:lvlJc w:val="left"/>
+      <w:pPr>
+        <w:ind w:left="2400" w:hanging="480"/>
+      </w:pPr>
+      <w:rPr>
+        <w:rFonts w:ascii="Wingdings" w:hAnsi="Wingdings" w:hint="default"/>
+      </w:rPr>
+    </w:lvl>
+    <w:lvl w:ilvl="4" w:tplc="04090003" w:tentative="1">
+      <w:start w:val="1"/>
+      <w:numFmt w:val="bullet"/>
+      <w:lvlText w:val=""/>
+      <w:lvlJc w:val="left"/>
+      <w:pPr>
+        <w:ind w:left="2880" w:hanging="480"/>
+      </w:pPr>
+      <w:rPr>
+        <w:rFonts w:ascii="Wingdings" w:hAnsi="Wingdings" w:hint="default"/>
+      </w:rPr>
+    </w:lvl>
+    <w:lvl w:ilvl="5" w:tplc="04090005" w:tentative="1">
+      <w:start w:val="1"/>
+      <w:numFmt w:val="bullet"/>
+      <w:lvlText w:val=""/>
+      <w:lvlJc w:val="left"/>
+      <w:pPr>
+        <w:ind w:left="3360" w:hanging="480"/>
+      </w:pPr>
+      <w:rPr>
+        <w:rFonts w:ascii="Wingdings" w:hAnsi="Wingdings" w:hint="default"/>
+      </w:rPr>
+    </w:lvl>
+    <w:lvl w:ilvl="6" w:tplc="04090001" w:tentative="1">
+      <w:start w:val="1"/>
+      <w:numFmt w:val="bullet"/>
+      <w:lvlText w:val=""/>
+      <w:lvlJc w:val="left"/>
+      <w:pPr>
+        <w:ind w:left="3840" w:hanging="480"/>
+      </w:pPr>
+      <w:rPr>
+        <w:rFonts w:ascii="Wingdings" w:hAnsi="Wingdings" w:hint="default"/>
+      </w:rPr>
+    </w:lvl>
+    <w:lvl w:ilvl="7" w:tplc="04090003" w:tentative="1">
+      <w:start w:val="1"/>
+      <w:numFmt w:val="bullet"/>
+      <w:lvlText w:val=""/>
+      <w:lvlJc w:val="left"/>
+      <w:pPr>
+        <w:ind w:left="4320" w:hanging="480"/>
+      </w:pPr>
+      <w:rPr>
+        <w:rFonts w:ascii="Wingdings" w:hAnsi="Wingdings" w:hint="default"/>
+      </w:rPr>
+    </w:lvl>
+    <w:lvl w:ilvl="8" w:tplc="04090005" w:tentative="1">
+      <w:start w:val="1"/>
+      <w:numFmt w:val="bullet"/>
+      <w:lvlText w:val=""/>
+      <w:lvlJc w:val="left"/>
+      <w:pPr>
+        <w:ind w:left="4800" w:hanging="480"/>
+      </w:pPr>
+      <w:rPr>
+        <w:rFonts w:ascii="Wingdings" w:hAnsi="Wingdings" w:hint="default"/>
+      </w:rPr>
+    </w:lvl>
+  </w:abstractNum>
+  <w:abstractNum w:abstractNumId="6" w15:restartNumberingAfterBreak="0">
+    <w:nsid w:val="7BC46A23"/>
+    <w:multiLevelType w:val="hybridMultilevel"/>
+    <w:tmpl w:val="13D2D8E8"/>
+    <w:lvl w:ilvl="0" w:tplc="04090003">
+      <w:start w:val="1"/>
+      <w:numFmt w:val="bullet"/>
+      <w:lvlText w:val=""/>
+      <w:lvlJc w:val="left"/>
+      <w:pPr>
+        <w:ind w:left="960" w:hanging="480"/>
+      </w:pPr>
+      <w:rPr>
+        <w:rFonts w:ascii="Wingdings" w:hAnsi="Wingdings" w:hint="default"/>
+      </w:rPr>
+    </w:lvl>
     <w:lvl w:ilvl="1" w:tplc="04090003">
       <w:start w:val="1"/>
       <w:numFmt w:val="bullet"/>
@@ -1222,7 +2569,7 @@
         <w:rFonts w:ascii="Wingdings" w:hAnsi="Wingdings" w:hint="default"/>
       </w:rPr>
     </w:lvl>
-    <w:lvl w:ilvl="2" w:tplc="04090005">
+    <w:lvl w:ilvl="2" w:tplc="04090005" w:tentative="1">
       <w:start w:val="1"/>
       <w:numFmt w:val="bullet"/>
       <w:lvlText w:val=""/>
@@ -1311,7 +2658,31 @@
     <w:abstractNumId w:val="0"/>
   </w:num>
   <w:num w:numId="2">
+    <w:abstractNumId w:val="4"/>
+  </w:num>
+  <w:num w:numId="3">
+    <w:abstractNumId w:val="5"/>
+  </w:num>
+  <w:num w:numId="4">
+    <w:abstractNumId w:val="6"/>
+  </w:num>
+  <w:num w:numId="5">
     <w:abstractNumId w:val="1"/>
+  </w:num>
+  <w:num w:numId="6">
+    <w:abstractNumId w:val="2"/>
+  </w:num>
+  <w:num w:numId="7">
+    <w:abstractNumId w:val="3"/>
+    <w:lvlOverride w:ilvl="0"/>
+    <w:lvlOverride w:ilvl="1"/>
+    <w:lvlOverride w:ilvl="2"/>
+    <w:lvlOverride w:ilvl="3"/>
+    <w:lvlOverride w:ilvl="4"/>
+    <w:lvlOverride w:ilvl="5"/>
+    <w:lvlOverride w:ilvl="6"/>
+    <w:lvlOverride w:ilvl="7"/>
+    <w:lvlOverride w:ilvl="8"/>
   </w:num>
 </w:numbering>
 </file>

</xml_diff>